<commit_message>
changing iowa image, resume
</commit_message>
<xml_diff>
--- a/Resume.docx
+++ b/Resume.docx
@@ -17,7 +17,7 @@
           <w:szCs w:val="40"/>
           <w:rtl w:val="0"/>
         </w:rPr>
-        <w:t xml:space="preserve">Nathaniel Marcus</w:t>
+        <w:t xml:space="preserve">Nathaniel (Nati) Marcus</w:t>
       </w:r>
       <w:r>
         <w:rPr>
@@ -134,16 +134,57 @@
         </w:rPr>
         <w:t xml:space="preserve">  </w:t>
       </w:r>
-      <w:hyperlink r:id="rId6">
+      <w:hyperlink r:id="rId7">
         <w:r>
           <w:rPr>
             <w:color w:val="1155cc"/>
             <w:u w:val="single"/>
             <w:rtl w:val="0"/>
           </w:rPr>
-          <w:t xml:space="preserve">www.linkedin.com/in/nathaniel-marcus</w:t>
+          <w:t xml:space="preserve">LinkedIn</w:t>
         </w:r>
       </w:hyperlink>
+      <w:r>
+        <w:rPr>
+          <w:color w:val="262626"/>
+          <w:rtl w:val="0"/>
+        </w:rPr>
+        <w:t xml:space="preserve"> </w:t>
+      </w:r>
+      <w:r>
+        <w:rPr>
+          <w:rFonts w:ascii="Times New Roman" w:cs="Times New Roman" w:eastAsia="Times New Roman" w:hAnsi="Times New Roman"/>
+          <w:color w:val="262626"/>
+          <w:sz w:val="16"/>
+          <w:szCs w:val="16"/>
+          <w:rtl w:val="0"/>
+        </w:rPr>
+        <w:t xml:space="preserve">●</w:t>
+      </w:r>
+      <w:r>
+        <w:rPr>
+          <w:color w:val="262626"/>
+          <w:rtl w:val="0"/>
+        </w:rPr>
+        <w:t xml:space="preserve">  </w:t>
+      </w:r>
+      <w:hyperlink r:id="rId8">
+        <w:r>
+          <w:rPr>
+            <w:color w:val="1155cc"/>
+            <w:u w:val="single"/>
+            <w:rtl w:val="0"/>
+          </w:rPr>
+          <w:t xml:space="preserve">Portfolio</w:t>
+        </w:r>
+      </w:hyperlink>
+      <w:r>
+        <w:rPr>
+          <w:color w:val="262626"/>
+          <w:rtl w:val="0"/>
+        </w:rPr>
+        <w:t xml:space="preserve">  </w:t>
+      </w:r>
       <w:r>
         <w:rPr>
           <w:rtl w:val="0"/>
@@ -291,7 +332,7 @@
                         <pic:cNvPicPr preferRelativeResize="0"/>
                       </pic:nvPicPr>
                       <pic:blipFill>
-                        <a:blip r:embed="rId7"/>
+                        <a:blip r:embed="rId9"/>
                         <a:srcRect/>
                         <a:stretch>
                           <a:fillRect/>
@@ -324,6 +365,11 @@
           <w:rtl w:val="0"/>
         </w:rPr>
         <w:t xml:space="preserve">I am a data scientist who enjoys solving logical and mathematical puzzles that enable me to get a glimpse of the true nature of our world. Passionate about data science’s ability to create and reveal meaningful insights for a multitude of diverse audiences, I want to help companies use data to facilitate society’s progression towards a more equitable reality.</w:t>
+      </w:r>
+      <w:r>
+        <w:rPr>
+          <w:rtl w:val="0"/>
+        </w:rPr>
       </w:r>
     </w:p>
     <w:p>
@@ -445,7 +491,7 @@
                         <pic:cNvPicPr preferRelativeResize="0"/>
                       </pic:nvPicPr>
                       <pic:blipFill>
-                        <a:blip r:embed="rId8"/>
+                        <a:blip r:embed="rId10"/>
                         <a:srcRect/>
                         <a:stretch>
                           <a:fillRect/>
@@ -485,7 +531,16 @@
           <w:szCs w:val="19"/>
           <w:rtl w:val="0"/>
         </w:rPr>
-        <w:t xml:space="preserve">Programming Languages</w:t>
+        <w:t xml:space="preserve">Programming Language</w:t>
+      </w:r>
+      <w:r>
+        <w:rPr>
+          <w:b w:val="1"/>
+          <w:sz w:val="19"/>
+          <w:szCs w:val="19"/>
+          <w:rtl w:val="0"/>
+        </w:rPr>
+        <w:t xml:space="preserve">s</w:t>
       </w:r>
       <w:r>
         <w:rPr>
@@ -528,14 +583,33 @@
           <w:szCs w:val="19"/>
         </w:rPr>
       </w:pPr>
-      <w:r>
-        <w:rPr>
-          <w:b w:val="1"/>
-          <w:sz w:val="19"/>
-          <w:szCs w:val="19"/>
-          <w:rtl w:val="0"/>
-        </w:rPr>
-        <w:t xml:space="preserve">Field Specific Skills:</w:t>
+      <w:commentRangeStart w:id="0"/>
+      <w:commentRangeStart w:id="1"/>
+      <w:r>
+        <w:rPr>
+          <w:b w:val="1"/>
+          <w:sz w:val="19"/>
+          <w:szCs w:val="19"/>
+          <w:rtl w:val="0"/>
+        </w:rPr>
+        <w:t xml:space="preserve">Field Specific Skills</w:t>
+      </w:r>
+      <w:commentRangeEnd w:id="0"/>
+      <w:r>
+        <w:commentReference w:id="0"/>
+      </w:r>
+      <w:commentRangeEnd w:id="1"/>
+      <w:r>
+        <w:commentReference w:id="1"/>
+      </w:r>
+      <w:r>
+        <w:rPr>
+          <w:b w:val="1"/>
+          <w:sz w:val="19"/>
+          <w:szCs w:val="19"/>
+          <w:rtl w:val="0"/>
+        </w:rPr>
+        <w:t xml:space="preserve">:</w:t>
       </w:r>
       <w:r>
         <w:rPr>
@@ -555,7 +629,7 @@
           <w:szCs w:val="19"/>
           <w:rtl w:val="0"/>
         </w:rPr>
-        <w:t xml:space="preserve">Excel (Intermediate), Pandas (Advanced), Machine Learning (Intermediate), NLP (Intermediate), Deep Learning (Beginner), Flask (Intermediate), PySpark (Beginner)</w:t>
+        <w:t xml:space="preserve">Excel (Intermediate), Pandas (Advanced), Machine Learning (Intermediate), NLP (Intermediate), Clustering (Intermediate), Time Series Modeling (Intermediate), Deep Learning (Beginner), Flask (Intermediate), Streamlit (Intermediate), PySpark (Beginner), OOP (Beginner)</w:t>
       </w:r>
     </w:p>
     <w:p>
@@ -692,7 +766,7 @@
                         <pic:cNvPicPr preferRelativeResize="0"/>
                       </pic:nvPicPr>
                       <pic:blipFill>
-                        <a:blip r:embed="rId9"/>
+                        <a:blip r:embed="rId11"/>
                         <a:srcRect/>
                         <a:stretch>
                           <a:fillRect/>
@@ -717,6 +791,65 @@
     </w:p>
     <w:p>
       <w:pPr>
+        <w:spacing w:after="0" w:lineRule="auto"/>
+        <w:rPr>
+          <w:b w:val="1"/>
+          <w:sz w:val="19"/>
+          <w:szCs w:val="19"/>
+        </w:rPr>
+      </w:pPr>
+      <w:r>
+        <w:rPr>
+          <w:b w:val="1"/>
+          <w:sz w:val="19"/>
+          <w:szCs w:val="19"/>
+          <w:rtl w:val="0"/>
+        </w:rPr>
+        <w:t xml:space="preserve">Data Science Immersive                                           </w:t>
+        <w:tab/>
+        <w:tab/>
+        <w:tab/>
+        <w:tab/>
+        <w:t xml:space="preserve">                                                       06/2021 – 09/2021</w:t>
+      </w:r>
+    </w:p>
+    <w:p>
+      <w:pPr>
+        <w:spacing w:after="0" w:lineRule="auto"/>
+        <w:rPr>
+          <w:color w:val="262626"/>
+          <w:sz w:val="19"/>
+          <w:szCs w:val="19"/>
+        </w:rPr>
+      </w:pPr>
+      <w:r>
+        <w:rPr>
+          <w:color w:val="262626"/>
+          <w:sz w:val="19"/>
+          <w:szCs w:val="19"/>
+          <w:rtl w:val="0"/>
+        </w:rPr>
+        <w:t xml:space="preserve">General Assembly, New York, New York</w:t>
+      </w:r>
+    </w:p>
+    <w:p>
+      <w:pPr>
+        <w:pageBreakBefore w:val="0"/>
+        <w:spacing w:after="0" w:lineRule="auto"/>
+        <w:rPr>
+          <w:b w:val="1"/>
+          <w:sz w:val="19"/>
+          <w:szCs w:val="19"/>
+        </w:rPr>
+      </w:pPr>
+      <w:r>
+        <w:rPr>
+          <w:rtl w:val="0"/>
+        </w:rPr>
+      </w:r>
+    </w:p>
+    <w:p>
+      <w:pPr>
         <w:pageBreakBefore w:val="0"/>
         <w:spacing w:after="0" w:lineRule="auto"/>
         <w:rPr>
@@ -755,6 +888,23 @@
           <w:rtl w:val="0"/>
         </w:rPr>
         <w:t xml:space="preserve">Emory University, Atlanta, Georgia</w:t>
+      </w:r>
+    </w:p>
+    <w:p>
+      <w:pPr>
+        <w:pageBreakBefore w:val="0"/>
+        <w:spacing w:after="0" w:lineRule="auto"/>
+        <w:rPr>
+          <w:b w:val="1"/>
+          <w:color w:val="262626"/>
+          <w:sz w:val="19"/>
+          <w:szCs w:val="19"/>
+        </w:rPr>
+      </w:pPr>
+      <w:r>
+        <w:rPr>
+          <w:rtl w:val="0"/>
+        </w:rPr>
       </w:r>
     </w:p>
     <w:p>
@@ -894,51 +1044,6 @@
         <w:rPr>
           <w:rtl w:val="0"/>
         </w:rPr>
-      </w:r>
-    </w:p>
-    <w:p>
-      <w:pPr>
-        <w:pageBreakBefore w:val="0"/>
-        <w:spacing w:after="0" w:lineRule="auto"/>
-        <w:rPr>
-          <w:b w:val="1"/>
-          <w:sz w:val="19"/>
-          <w:szCs w:val="19"/>
-        </w:rPr>
-      </w:pPr>
-      <w:r>
-        <w:rPr>
-          <w:b w:val="1"/>
-          <w:sz w:val="19"/>
-          <w:szCs w:val="19"/>
-          <w:rtl w:val="0"/>
-        </w:rPr>
-        <w:t xml:space="preserve">Data Science Immersive                                           </w:t>
-        <w:tab/>
-        <w:tab/>
-        <w:tab/>
-        <w:tab/>
-        <w:t xml:space="preserve">                                                       06/2021 – 09/2021</w:t>
-      </w:r>
-    </w:p>
-    <w:p>
-      <w:pPr>
-        <w:pageBreakBefore w:val="0"/>
-        <w:spacing w:after="0" w:lineRule="auto"/>
-        <w:rPr>
-          <w:color w:val="262626"/>
-          <w:sz w:val="19"/>
-          <w:szCs w:val="19"/>
-        </w:rPr>
-      </w:pPr>
-      <w:r>
-        <w:rPr>
-          <w:color w:val="262626"/>
-          <w:sz w:val="19"/>
-          <w:szCs w:val="19"/>
-          <w:rtl w:val="0"/>
-        </w:rPr>
-        <w:t xml:space="preserve">General Assembly, New York, New York</w:t>
       </w:r>
     </w:p>
     <w:p>
@@ -1076,7 +1181,7 @@
                         <pic:cNvPicPr preferRelativeResize="0"/>
                       </pic:nvPicPr>
                       <pic:blipFill>
-                        <a:blip r:embed="rId10"/>
+                        <a:blip r:embed="rId12"/>
                         <a:srcRect/>
                         <a:stretch>
                           <a:fillRect/>
@@ -1115,7 +1220,16 @@
           <w:szCs w:val="19"/>
           <w:rtl w:val="0"/>
         </w:rPr>
-        <w:t xml:space="preserve">STUDENT                              </w:t>
+        <w:t xml:space="preserve">DATA SCIENCE IMMERSIVE FELLOW </w:t>
+      </w:r>
+      <w:r>
+        <w:rPr>
+          <w:b w:val="1"/>
+          <w:sz w:val="19"/>
+          <w:szCs w:val="19"/>
+          <w:rtl w:val="0"/>
+        </w:rPr>
+        <w:t xml:space="preserve">                             </w:t>
         <w:tab/>
         <w:tab/>
         <w:tab/>
@@ -2202,7 +2316,7 @@
                         <pic:cNvPicPr preferRelativeResize="0"/>
                       </pic:nvPicPr>
                       <pic:blipFill>
-                        <a:blip r:embed="rId11"/>
+                        <a:blip r:embed="rId13"/>
                         <a:srcRect/>
                         <a:stretch>
                           <a:fillRect/>
@@ -2284,13 +2398,120 @@
       </w:r>
     </w:p>
     <w:sectPr>
-      <w:footerReference r:id="rId12" w:type="default"/>
+      <w:footerReference r:id="rId14" w:type="default"/>
       <w:type w:val="continuous"/>
       <w:pgSz w:h="16838" w:w="11906" w:orient="portrait"/>
       <w:pgMar w:bottom="720" w:top="1152" w:left="720" w:right="720" w:header="706" w:footer="706"/>
     </w:sectPr>
   </w:body>
 </w:document>
+</file>
+
+<file path=word/comments.xml><?xml version="1.0" encoding="utf-8"?>
+<w:comments xmlns:mc="http://schemas.openxmlformats.org/markup-compatibility/2006" xmlns:o="urn:schemas-microsoft-com:office:office" xmlns:r="http://schemas.openxmlformats.org/officeDocument/2006/relationships" xmlns:m="http://schemas.openxmlformats.org/officeDocument/2006/math" xmlns:v="urn:schemas-microsoft-com:vml" xmlns:wp="http://schemas.openxmlformats.org/drawingml/2006/wordprocessingDrawing" xmlns:w10="urn:schemas-microsoft-com:office:word" xmlns:w="http://schemas.openxmlformats.org/wordprocessingml/2006/main" xmlns:wne="http://schemas.microsoft.com/office/word/2006/wordml" xmlns:sl="http://schemas.openxmlformats.org/schemaLibrary/2006/main" xmlns:a="http://schemas.openxmlformats.org/drawingml/2006/main" xmlns:pic="http://schemas.openxmlformats.org/drawingml/2006/picture" xmlns:c="http://schemas.openxmlformats.org/drawingml/2006/chart" xmlns:lc="http://schemas.openxmlformats.org/drawingml/2006/lockedCanvas" xmlns:dgm="http://schemas.openxmlformats.org/drawingml/2006/diagram" xmlns:wps="http://schemas.microsoft.com/office/word/2010/wordprocessingShape" xmlns:wpg="http://schemas.microsoft.com/office/word/2010/wordprocessingGroup" xmlns:w14="http://schemas.microsoft.com/office/word/2010/wordml" xmlns:w15="http://schemas.microsoft.com/office/word/2012/wordml">
+  <w:comment w:author="Lisa Dubler" w:id="0" w:date="2021-09-14T01:00:22Z">
+    <w:p>
+      <w:pPr>
+        <w:keepNext w:val="0"/>
+        <w:keepLines w:val="0"/>
+        <w:pageBreakBefore w:val="0"/>
+        <w:widowControl w:val="0"/>
+        <w:pBdr>
+          <w:top w:space="0" w:sz="0" w:val="nil"/>
+          <w:left w:space="0" w:sz="0" w:val="nil"/>
+          <w:bottom w:space="0" w:sz="0" w:val="nil"/>
+          <w:right w:space="0" w:sz="0" w:val="nil"/>
+          <w:between w:space="0" w:sz="0" w:val="nil"/>
+        </w:pBdr>
+        <w:shd w:fill="auto" w:val="clear"/>
+        <w:spacing w:after="0" w:before="0" w:line="240" w:lineRule="auto"/>
+        <w:ind w:left="0" w:right="0" w:firstLine="0"/>
+        <w:jc w:val="left"/>
+        <w:rPr>
+          <w:rFonts w:ascii="Arial" w:cs="Arial" w:eastAsia="Arial" w:hAnsi="Arial"/>
+          <w:b w:val="0"/>
+          <w:i w:val="0"/>
+          <w:smallCaps w:val="0"/>
+          <w:strike w:val="0"/>
+          <w:color w:val="000000"/>
+          <w:sz w:val="22"/>
+          <w:szCs w:val="22"/>
+          <w:u w:val="none"/>
+          <w:shd w:fill="auto" w:val="clear"/>
+          <w:vertAlign w:val="baseline"/>
+        </w:rPr>
+      </w:pPr>
+      <w:r>
+        <w:rPr>
+          <w:rFonts w:ascii="Arial" w:cs="Arial" w:eastAsia="Arial" w:hAnsi="Arial"/>
+          <w:b w:val="0"/>
+          <w:i w:val="0"/>
+          <w:smallCaps w:val="0"/>
+          <w:strike w:val="0"/>
+          <w:color w:val="000000"/>
+          <w:sz w:val="22"/>
+          <w:szCs w:val="22"/>
+          <w:u w:val="none"/>
+          <w:shd w:fill="auto" w:val="clear"/>
+          <w:vertAlign w:val="baseline"/>
+          <w:rtl w:val="0"/>
+        </w:rPr>
+        <w:t xml:space="preserve">This is an interesting idea, curious where you found this?</w:t>
+      </w:r>
+    </w:p>
+  </w:comment>
+  <w:comment w:author="Nati Marcus" w:id="1" w:date="2021-09-14T15:18:08Z">
+    <w:p>
+      <w:pPr>
+        <w:keepNext w:val="0"/>
+        <w:keepLines w:val="0"/>
+        <w:pageBreakBefore w:val="0"/>
+        <w:widowControl w:val="0"/>
+        <w:pBdr>
+          <w:top w:space="0" w:sz="0" w:val="nil"/>
+          <w:left w:space="0" w:sz="0" w:val="nil"/>
+          <w:bottom w:space="0" w:sz="0" w:val="nil"/>
+          <w:right w:space="0" w:sz="0" w:val="nil"/>
+          <w:between w:space="0" w:sz="0" w:val="nil"/>
+        </w:pBdr>
+        <w:shd w:fill="auto" w:val="clear"/>
+        <w:spacing w:after="0" w:before="0" w:line="240" w:lineRule="auto"/>
+        <w:ind w:left="0" w:right="0" w:firstLine="0"/>
+        <w:jc w:val="left"/>
+        <w:rPr>
+          <w:rFonts w:ascii="Arial" w:cs="Arial" w:eastAsia="Arial" w:hAnsi="Arial"/>
+          <w:b w:val="0"/>
+          <w:i w:val="0"/>
+          <w:smallCaps w:val="0"/>
+          <w:strike w:val="0"/>
+          <w:color w:val="000000"/>
+          <w:sz w:val="22"/>
+          <w:szCs w:val="22"/>
+          <w:u w:val="none"/>
+          <w:shd w:fill="auto" w:val="clear"/>
+          <w:vertAlign w:val="baseline"/>
+        </w:rPr>
+      </w:pPr>
+      <w:r>
+        <w:rPr>
+          <w:rFonts w:ascii="Arial" w:cs="Arial" w:eastAsia="Arial" w:hAnsi="Arial"/>
+          <w:b w:val="0"/>
+          <w:i w:val="0"/>
+          <w:smallCaps w:val="0"/>
+          <w:strike w:val="0"/>
+          <w:color w:val="000000"/>
+          <w:sz w:val="22"/>
+          <w:szCs w:val="22"/>
+          <w:u w:val="none"/>
+          <w:shd w:fill="auto" w:val="clear"/>
+          <w:vertAlign w:val="baseline"/>
+          <w:rtl w:val="0"/>
+        </w:rPr>
+        <w:t xml:space="preserve">I believe I saw it on a template</w:t>
+      </w:r>
+    </w:p>
+  </w:comment>
+</w:comments>
 </file>
 
 <file path=word/footer1.xml><?xml version="1.0" encoding="utf-8"?>

</xml_diff>